<commit_message>
Update CAFETERIA ORDERING & LOYALTY REWARD SYSTEM document
</commit_message>
<xml_diff>
--- a/CAFETERIA ORDERING & LOYALTY REWARD SYSTEM (1).docx
+++ b/CAFETERIA ORDERING & LOYALTY REWARD SYSTEM (1).docx
@@ -13287,26 +13287,7 @@
       </w:r>
       <w:bookmarkEnd w:id="28"/>
     </w:p>
-    <w:p>
-      <w:pPr>
-        <w:jc w:val="both"/>
-        <w:rPr>
-          <w:rFonts w:ascii="Times New Roman" w:hAnsi="Times New Roman" w:cs="Times New Roman"/>
-          <w:b/>
-          <w:bCs/>
-        </w:rPr>
-      </w:pPr>
-    </w:p>
-    <w:p>
-      <w:pPr>
-        <w:jc w:val="both"/>
-        <w:rPr>
-          <w:rFonts w:ascii="Times New Roman" w:hAnsi="Times New Roman" w:cs="Times New Roman"/>
-          <w:b/>
-          <w:bCs/>
-        </w:rPr>
-      </w:pPr>
-    </w:p>
+    <w:p/>
     <w:p>
       <w:pPr>
         <w:pStyle w:val="Heading2"/>
@@ -13549,21 +13530,21 @@
         <w:rPr>
           <w:rFonts w:ascii="Times New Roman" w:hAnsi="Times New Roman" w:cs="Times New Roman"/>
         </w:rPr>
+        <w:t>Optional Secondary Device: Borrowed/lab iOS device for cross-platform verification</w:t>
+      </w:r>
+    </w:p>
+    <w:p>
+      <w:pPr>
+        <w:jc w:val="both"/>
+        <w:rPr>
+          <w:rFonts w:ascii="Times New Roman" w:hAnsi="Times New Roman" w:cs="Times New Roman"/>
+        </w:rPr>
+      </w:pPr>
+      <w:r>
+        <w:rPr>
+          <w:rFonts w:ascii="Times New Roman" w:hAnsi="Times New Roman" w:cs="Times New Roman"/>
+        </w:rPr>
         <w:lastRenderedPageBreak/>
-        <w:t>Optional Secondary Device: Borrowed/lab iOS device for cross-platform verification</w:t>
-      </w:r>
-    </w:p>
-    <w:p>
-      <w:pPr>
-        <w:jc w:val="both"/>
-        <w:rPr>
-          <w:rFonts w:ascii="Times New Roman" w:hAnsi="Times New Roman" w:cs="Times New Roman"/>
-        </w:rPr>
-      </w:pPr>
-      <w:r>
-        <w:rPr>
-          <w:rFonts w:ascii="Times New Roman" w:hAnsi="Times New Roman" w:cs="Times New Roman"/>
-        </w:rPr>
         <w:t>Infrastructure (Cloud-based - included in free tiers)</w:t>
       </w:r>
     </w:p>

</xml_diff>